<commit_message>
7 february 2025 1st commit
</commit_message>
<xml_diff>
--- a/Paper Summary.docx
+++ b/Paper Summary.docx
@@ -12,7 +12,6 @@
           <w:iCs/>
           <w:sz w:val="40"/>
           <w:szCs w:val="40"/>
-          <w:u w:val="single"/>
         </w:rPr>
       </w:pPr>
       <w:r>
@@ -23,7 +22,6 @@
           <w:iCs/>
           <w:sz w:val="40"/>
           <w:szCs w:val="40"/>
-          <w:u w:val="single"/>
         </w:rPr>
         <w:t>The Determinants of Health expenditure</w:t>
       </w:r>
@@ -208,7 +206,6 @@
           <w:iCs/>
           <w:sz w:val="40"/>
           <w:szCs w:val="40"/>
-          <w:u w:val="single"/>
         </w:rPr>
       </w:pPr>
       <w:r>
@@ -222,7 +219,6 @@
           <w:iCs/>
           <w:sz w:val="40"/>
           <w:szCs w:val="40"/>
-          <w:u w:val="single"/>
         </w:rPr>
         <w:t>The effects of public and private health care expenditure on health status in sub-Saharan Africa</w:t>
       </w:r>
@@ -234,7 +230,6 @@
           <w:iCs/>
           <w:sz w:val="40"/>
           <w:szCs w:val="40"/>
-          <w:u w:val="single"/>
         </w:rPr>
         <w:t xml:space="preserve"> </w:t>
       </w:r>
@@ -332,6 +327,78 @@
         </w:rPr>
         <w:t xml:space="preserve"> conclusion we can say that to improve health care status of a country govt should give more focus on investing largely on health care expenditure.</w:t>
       </w:r>
+    </w:p>
+    <w:p>
+      <w:pPr>
+        <w:jc w:val="both"/>
+        <w:rPr>
+          <w:rFonts w:ascii="Times New Roman" w:hAnsi="Times New Roman" w:cs="Times New Roman"/>
+          <w:b/>
+          <w:bCs/>
+          <w:i/>
+          <w:iCs/>
+          <w:sz w:val="40"/>
+          <w:szCs w:val="40"/>
+        </w:rPr>
+      </w:pPr>
+    </w:p>
+    <w:p>
+      <w:pPr>
+        <w:jc w:val="center"/>
+      </w:pPr>
+      <w:r>
+        <w:rPr>
+          <w:b/>
+          <w:bCs/>
+          <w:i/>
+          <w:iCs/>
+          <w:sz w:val="40"/>
+          <w:szCs w:val="40"/>
+        </w:rPr>
+        <w:t>The analysis showed that infant mortality was negatively correlated with regional economic development, hospital beds, and the number of doctors per capita</w:t>
+      </w:r>
+      <w:r>
+        <w:t>.</w:t>
+      </w:r>
+    </w:p>
+    <w:p>
+      <w:pPr>
+        <w:jc w:val="both"/>
+      </w:pPr>
+      <w:r>
+        <w:t>This study is aim to find the impact of decentralization on infant mortality as well as examining the role of factors like economic development, hospital resources and regional characteristics.</w:t>
+      </w:r>
+    </w:p>
+    <w:p>
+      <w:pPr>
+        <w:jc w:val="both"/>
+      </w:pPr>
+      <w:r>
+        <w:lastRenderedPageBreak/>
+        <w:t>First this study finds that there is unequal distribution of health care system among different region. Some region less than 20% doctor. Then it suggest</w:t>
+      </w:r>
+      <w:r>
+        <w:t>s</w:t>
+      </w:r>
+      <w:r>
+        <w:t xml:space="preserve"> that there is no impact on infant mortality of decentralization.</w:t>
+      </w:r>
+    </w:p>
+    <w:p>
+      <w:pPr>
+        <w:jc w:val="both"/>
+      </w:pPr>
+      <w:r>
+        <w:t>By using fixed effect model due to significant different betwee</w:t>
+      </w:r>
+      <w:r>
+        <w:t>n regions in economic and social development and showed that infant mortality has a negative correlation with factors and regions are very different which affects health outcomes.</w:t>
+      </w:r>
+    </w:p>
+    <w:p>
+      <w:pPr>
+        <w:jc w:val="both"/>
+      </w:pPr>
     </w:p>
     <w:sectPr>
       <w:pgSz w:w="12240" w:h="15840"/>

</xml_diff>